<commit_message>
Added final PPT and updated abstract document
</commit_message>
<xml_diff>
--- a/abstract/abstract.docx
+++ b/abstract/abstract.docx
@@ -4,29 +4,261 @@
   <w:body>
     <w:p>
       <w:pPr>
+        <w:spacing w:line="360" w:lineRule="auto"/>
+        <w:rPr>
+          <w:rFonts w:ascii="Times New Roman" w:hAnsi="Times New Roman" w:cs="Times New Roman"/>
+          <w:sz w:val="24"/>
+          <w:szCs w:val="24"/>
+        </w:rPr>
+      </w:pPr>
+      <w:r>
+        <w:rPr>
+          <w:rFonts w:ascii="Times New Roman" w:hAnsi="Times New Roman" w:cs="Times New Roman"/>
+          <w:b/>
+          <w:bCs/>
+          <w:sz w:val="24"/>
+          <w:szCs w:val="24"/>
+        </w:rPr>
+        <w:t>Title of the Project:</w:t>
+      </w:r>
+      <w:r>
+        <w:rPr>
+          <w:rFonts w:ascii="Times New Roman" w:hAnsi="Times New Roman" w:cs="Times New Roman"/>
+          <w:sz w:val="24"/>
+          <w:szCs w:val="24"/>
+        </w:rPr>
+        <w:t xml:space="preserve"> </w:t>
+      </w:r>
+      <w:r>
+        <w:rPr>
+          <w:rFonts w:ascii="Times New Roman" w:hAnsi="Times New Roman" w:cs="Times New Roman"/>
+          <w:sz w:val="24"/>
+          <w:szCs w:val="24"/>
+        </w:rPr>
+        <w:t>Custom Creations Hub Using Full Stack Development</w:t>
+      </w:r>
+      <w:r>
+        <w:rPr>
+          <w:rFonts w:ascii="Times New Roman" w:hAnsi="Times New Roman" w:cs="Times New Roman"/>
+          <w:sz w:val="24"/>
+          <w:szCs w:val="24"/>
+        </w:rPr>
+        <w:br/>
+      </w:r>
+      <w:r>
+        <w:rPr>
+          <w:rFonts w:ascii="Times New Roman" w:hAnsi="Times New Roman" w:cs="Times New Roman"/>
+          <w:b/>
+          <w:bCs/>
+          <w:sz w:val="24"/>
+          <w:szCs w:val="24"/>
+        </w:rPr>
+        <w:t>Name of the Students:</w:t>
+      </w:r>
+      <w:r>
+        <w:rPr>
+          <w:rFonts w:ascii="Times New Roman" w:hAnsi="Times New Roman" w:cs="Times New Roman"/>
+          <w:sz w:val="24"/>
+          <w:szCs w:val="24"/>
+        </w:rPr>
+        <w:t xml:space="preserve"> </w:t>
+      </w:r>
+      <w:proofErr w:type="spellStart"/>
+      <w:r>
+        <w:rPr>
+          <w:rFonts w:ascii="Times New Roman" w:hAnsi="Times New Roman" w:cs="Times New Roman"/>
+          <w:sz w:val="24"/>
+          <w:szCs w:val="24"/>
+        </w:rPr>
+        <w:t>Anilitty</w:t>
+      </w:r>
+      <w:proofErr w:type="spellEnd"/>
+      <w:r>
+        <w:rPr>
+          <w:rFonts w:ascii="Times New Roman" w:hAnsi="Times New Roman" w:cs="Times New Roman"/>
+          <w:sz w:val="24"/>
+          <w:szCs w:val="24"/>
+        </w:rPr>
+        <w:t xml:space="preserve"> </w:t>
+      </w:r>
+      <w:r>
+        <w:rPr>
+          <w:rFonts w:ascii="Times New Roman" w:hAnsi="Times New Roman" w:cs="Times New Roman"/>
+          <w:sz w:val="24"/>
+          <w:szCs w:val="24"/>
+        </w:rPr>
+        <w:t>L D,</w:t>
+      </w:r>
+      <w:r>
+        <w:rPr>
+          <w:rFonts w:ascii="Times New Roman" w:hAnsi="Times New Roman" w:cs="Times New Roman"/>
+          <w:sz w:val="24"/>
+          <w:szCs w:val="24"/>
+        </w:rPr>
+        <w:t xml:space="preserve"> A</w:t>
+      </w:r>
+      <w:r>
+        <w:rPr>
+          <w:rFonts w:ascii="Times New Roman" w:hAnsi="Times New Roman" w:cs="Times New Roman"/>
+          <w:sz w:val="24"/>
+          <w:szCs w:val="24"/>
+        </w:rPr>
+        <w:t>nisha N</w:t>
+      </w:r>
+      <w:r>
+        <w:rPr>
+          <w:rFonts w:ascii="Times New Roman" w:hAnsi="Times New Roman" w:cs="Times New Roman"/>
+          <w:sz w:val="24"/>
+          <w:szCs w:val="24"/>
+        </w:rPr>
+        <w:br/>
+      </w:r>
+      <w:r>
+        <w:rPr>
+          <w:rFonts w:ascii="Times New Roman" w:hAnsi="Times New Roman" w:cs="Times New Roman"/>
+          <w:b/>
+          <w:bCs/>
+          <w:sz w:val="24"/>
+          <w:szCs w:val="24"/>
+        </w:rPr>
+        <w:t>Register Number(s):</w:t>
+      </w:r>
+      <w:r>
+        <w:rPr>
+          <w:rFonts w:ascii="Times New Roman" w:hAnsi="Times New Roman" w:cs="Times New Roman"/>
+          <w:sz w:val="24"/>
+          <w:szCs w:val="24"/>
+        </w:rPr>
+        <w:t xml:space="preserve"> 211423104</w:t>
+      </w:r>
+      <w:r>
+        <w:rPr>
+          <w:rFonts w:ascii="Times New Roman" w:hAnsi="Times New Roman" w:cs="Times New Roman"/>
+          <w:sz w:val="24"/>
+          <w:szCs w:val="24"/>
+        </w:rPr>
+        <w:t>040</w:t>
+      </w:r>
+      <w:r>
+        <w:rPr>
+          <w:rFonts w:ascii="Times New Roman" w:hAnsi="Times New Roman" w:cs="Times New Roman"/>
+          <w:sz w:val="24"/>
+          <w:szCs w:val="24"/>
+        </w:rPr>
+        <w:t>,</w:t>
+      </w:r>
+      <w:r>
+        <w:rPr>
+          <w:rFonts w:ascii="Times New Roman" w:hAnsi="Times New Roman" w:cs="Times New Roman"/>
+          <w:b/>
+          <w:bCs/>
+          <w:sz w:val="24"/>
+          <w:szCs w:val="24"/>
+        </w:rPr>
+        <w:t xml:space="preserve"> </w:t>
+      </w:r>
+      <w:r>
+        <w:rPr>
+          <w:rFonts w:ascii="Times New Roman" w:hAnsi="Times New Roman" w:cs="Times New Roman"/>
+          <w:sz w:val="24"/>
+          <w:szCs w:val="24"/>
+        </w:rPr>
+        <w:t>2114231040</w:t>
+      </w:r>
+      <w:r>
+        <w:rPr>
+          <w:rFonts w:ascii="Times New Roman" w:hAnsi="Times New Roman" w:cs="Times New Roman"/>
+          <w:sz w:val="24"/>
+          <w:szCs w:val="24"/>
+        </w:rPr>
+        <w:t>42</w:t>
+      </w:r>
+      <w:r>
+        <w:rPr>
+          <w:rFonts w:ascii="Times New Roman" w:hAnsi="Times New Roman" w:cs="Times New Roman"/>
+          <w:sz w:val="24"/>
+          <w:szCs w:val="24"/>
+        </w:rPr>
+        <w:br/>
+      </w:r>
+      <w:r>
+        <w:rPr>
+          <w:rFonts w:ascii="Times New Roman" w:hAnsi="Times New Roman" w:cs="Times New Roman"/>
+          <w:b/>
+          <w:bCs/>
+          <w:sz w:val="24"/>
+          <w:szCs w:val="24"/>
+        </w:rPr>
+        <w:t>Name of the Guide:</w:t>
+      </w:r>
+      <w:r>
+        <w:rPr>
+          <w:rFonts w:ascii="Times New Roman" w:hAnsi="Times New Roman" w:cs="Times New Roman"/>
+          <w:sz w:val="24"/>
+          <w:szCs w:val="24"/>
+        </w:rPr>
+        <w:t xml:space="preserve"> Mrs. K. </w:t>
+      </w:r>
+      <w:proofErr w:type="spellStart"/>
+      <w:r>
+        <w:rPr>
+          <w:rFonts w:ascii="Times New Roman" w:hAnsi="Times New Roman" w:cs="Times New Roman"/>
+          <w:sz w:val="24"/>
+          <w:szCs w:val="24"/>
+        </w:rPr>
+        <w:t>Cinthuja</w:t>
+      </w:r>
+      <w:proofErr w:type="spellEnd"/>
+    </w:p>
+    <w:p>
+      <w:pPr>
+        <w:rPr>
+          <w:sz w:val="24"/>
+          <w:szCs w:val="24"/>
+        </w:rPr>
+      </w:pPr>
+      <w:proofErr w:type="spellStart"/>
+      <w:proofErr w:type="gramStart"/>
+      <w:r>
+        <w:rPr>
+          <w:b/>
+          <w:sz w:val="28"/>
+          <w:szCs w:val="28"/>
+        </w:rPr>
+        <w:t>Abstract</w:t>
+      </w:r>
+      <w:r>
         <w:rPr>
           <w:sz w:val="32"/>
           <w:szCs w:val="32"/>
         </w:rPr>
-      </w:pPr>
-      <w:r>
-        <w:rPr>
-          <w:sz w:val="32"/>
-          <w:szCs w:val="32"/>
-        </w:rPr>
-        <w:t xml:space="preserve">The project Custom Creations Hub is a full-stack web application developed in collaboration with Green Leaf Creatives to bridge creativity, technology, and production in the growing market for personalized products. It enables users to design, preview, and order customized items such as keychains, frames, and accessories through an interactive, real-time customization platform. Built with advanced full-stack tools, the system supports image editing, text customization, instant previews, and seamless order management while ensuring scalability, responsiveness, and secure authentication. By integrating analytics and user feedback, it enhances customer satisfaction and business decision-making. Merging innovation with usability, the Custom Creations Hub exemplifies how full-stack development can revolutionize personalized product design, promoting creativity, collaboration, and efficient digital e-commerce </w:t>
-      </w:r>
-      <w:proofErr w:type="gramStart"/>
-      <w:r>
-        <w:rPr>
-          <w:sz w:val="32"/>
-          <w:szCs w:val="32"/>
-        </w:rPr>
-        <w:t>engagement.</w:t>
+        <w:t>:</w:t>
+      </w:r>
+      <w:r>
+        <w:rPr>
+          <w:sz w:val="24"/>
+          <w:szCs w:val="24"/>
+        </w:rPr>
+        <w:t>The</w:t>
+      </w:r>
+      <w:proofErr w:type="spellEnd"/>
+      <w:proofErr w:type="gramEnd"/>
+      <w:r>
+        <w:rPr>
+          <w:sz w:val="24"/>
+          <w:szCs w:val="24"/>
+        </w:rPr>
+        <w:t xml:space="preserve"> project Custom Creations Hub is a full-stack web application developed in collaboration with Green Leaf Creatives to bridge creativity, technology, and production in the growing market for personalized products. It enables users to design, preview, and order customized items such as ke</w:t>
       </w:r>
       <w:bookmarkStart w:id="0" w:name="_GoBack"/>
       <w:bookmarkEnd w:id="0"/>
-      <w:proofErr w:type="gramEnd"/>
+      <w:r>
+        <w:rPr>
+          <w:sz w:val="24"/>
+          <w:szCs w:val="24"/>
+        </w:rPr>
+        <w:t>ychains, frames, and accessories through an interactive, real-time customization platform. Built with advanced full-stack tools, the system supports image editing, text customization, instant previews, and seamless order management while ensuring scalability, responsiveness, and secure authentication. By integrating analytics and user feedback, it enhances customer satisfaction and business decision-making. Merging innovation with usability, the Custom Creations Hub exemplifies how full-stack development can revolutionize personalized product design, promoting creativity, collaboration, and efficient digital e-commerce engagement.</w:t>
+      </w:r>
     </w:p>
     <w:sectPr>
       <w:pgSz w:w="11906" w:h="16838"/>
@@ -435,6 +667,14 @@
   <w:style w:type="paragraph" w:default="1" w:styleId="Normal">
     <w:name w:val="Normal"/>
     <w:qFormat/>
+    <w:rsid w:val="00193170"/>
+    <w:pPr>
+      <w:spacing w:line="256" w:lineRule="auto"/>
+    </w:pPr>
+    <w:rPr>
+      <w:kern w:val="2"/>
+      <w14:ligatures w14:val="standardContextual"/>
+    </w:rPr>
   </w:style>
   <w:style w:type="character" w:default="1" w:styleId="DefaultParagraphFont">
     <w:name w:val="Default Paragraph Font"/>

</xml_diff>